<commit_message>
changed date on final doc
</commit_message>
<xml_diff>
--- a/writing/fars_analysis.docx
+++ b/writing/fars_analysis.docx
@@ -59,7 +59,7 @@
         <w:t xml:space="preserve"> </w:t>
       </w:r>
       <w:r>
-        <w:t xml:space="preserve">4,</w:t>
+        <w:t xml:space="preserve">8,</w:t>
       </w:r>
       <w:r>
         <w:t xml:space="preserve"> </w:t>
@@ -8075,7 +8075,7 @@
     </w:lvl>
   </w:abstractNum>
   <w:abstractNum w:abstractNumId="990">
-    <w:nsid w:val="cd7e847a"/>
+    <w:nsid w:val="4980c4c6"/>
     <w:multiLevelType w:val="multilevel"/>
     <w:lvl w:ilvl="0">
       <w:numFmt w:val="bullet"/>

</xml_diff>